<commit_message>
spark SQL added describe
</commit_message>
<xml_diff>
--- a/lab_6/ApacheSpark-afewfeatures-4.docx
+++ b/lab_6/ApacheSpark-afewfeatures-4.docx
@@ -3195,6 +3195,125 @@
       </w:pPr>
     </w:p>
     <w:p>
+      <w:pPr>
+        <w:pStyle w:val="normal0"/>
+      </w:pPr>
+      <w:r>
+        <w:t>Run the describe command to see that it was created correctly. Otherwise you may need to drop it and try again correcting any mistakes.</w:t>
+      </w:r>
+    </w:p>
+    <w:p>
+      <w:pPr>
+        <w:pStyle w:val="normal0"/>
+      </w:pPr>
+    </w:p>
+    <w:p>
+      <w:pPr>
+        <w:pStyle w:val="code"/>
+      </w:pPr>
+      <w:r>
+        <w:t>s</w:t>
+      </w:r>
+      <w:bookmarkStart w:id="10" w:name="_GoBack"/>
+      <w:bookmarkEnd w:id="10"/>
+      <w:r>
+        <w:t>park-sql&gt; describe web_session_log;</w:t>
+      </w:r>
+    </w:p>
+    <w:p>
+      <w:pPr>
+        <w:pStyle w:val="code"/>
+      </w:pPr>
+      <w:r>
+        <w:t>datetime</w:t>
+      </w:r>
+      <w:r>
+        <w:tab/>
+        <w:t>varchar(500)</w:t>
+      </w:r>
+      <w:r>
+        <w:tab/>
+        <w:t>NULL</w:t>
+      </w:r>
+    </w:p>
+    <w:p>
+      <w:pPr>
+        <w:pStyle w:val="code"/>
+      </w:pPr>
+      <w:r>
+        <w:t>userid</w:t>
+      </w:r>
+      <w:r>
+        <w:tab/>
+        <w:t>varchar(500)</w:t>
+      </w:r>
+      <w:r>
+        <w:tab/>
+        <w:t>NULL</w:t>
+      </w:r>
+    </w:p>
+    <w:p>
+      <w:pPr>
+        <w:pStyle w:val="code"/>
+      </w:pPr>
+      <w:r>
+        <w:t>sessionid</w:t>
+      </w:r>
+      <w:r>
+        <w:tab/>
+        <w:t>varchar(500)</w:t>
+      </w:r>
+      <w:r>
+        <w:tab/>
+        <w:t>NULL</w:t>
+      </w:r>
+    </w:p>
+    <w:p>
+      <w:pPr>
+        <w:pStyle w:val="code"/>
+      </w:pPr>
+      <w:r>
+        <w:t>productid</w:t>
+      </w:r>
+      <w:r>
+        <w:tab/>
+        <w:t>varchar(500)</w:t>
+      </w:r>
+      <w:r>
+        <w:tab/>
+        <w:t>NULL</w:t>
+      </w:r>
+    </w:p>
+    <w:p>
+      <w:pPr>
+        <w:pStyle w:val="code"/>
+      </w:pPr>
+      <w:r>
+        <w:t>refererurl</w:t>
+      </w:r>
+      <w:r>
+        <w:tab/>
+        <w:t>varchar(500)</w:t>
+      </w:r>
+      <w:r>
+        <w:tab/>
+        <w:t>NULL</w:t>
+      </w:r>
+    </w:p>
+    <w:p>
+      <w:pPr>
+        <w:pStyle w:val="code"/>
+      </w:pPr>
+      <w:r>
+        <w:t>Time taken: 0.083 seconds, Fetched 5 row(s)</w:t>
+      </w:r>
+    </w:p>
+    <w:p>
+      <w:pPr>
+        <w:pStyle w:val="normal0"/>
+      </w:pPr>
+    </w:p>
+    <w:p>
       <w:r>
         <w:t>Assuming you have the weblog data in the directory were you are running spark-sql shell, you can load the file from the files system into the table using the command below. If the file is located somewhere else you need to modify the path ot the file.</w:t>
       </w:r>
@@ -3351,7 +3470,6 @@
         <w:pStyle w:val="code"/>
       </w:pPr>
       <w:r>
-        <w:lastRenderedPageBreak/>
         <w:t>s</w:t>
       </w:r>
       <w:r>
@@ -3375,25 +3493,22 @@
       <w:pPr>
         <w:pStyle w:val="Heading2"/>
       </w:pPr>
-      <w:bookmarkStart w:id="10" w:name="h.j0652kg86bem" w:colFirst="0" w:colLast="0"/>
-      <w:bookmarkEnd w:id="10"/>
+      <w:bookmarkStart w:id="11" w:name="h.j0652kg86bem" w:colFirst="0" w:colLast="0"/>
+      <w:bookmarkEnd w:id="11"/>
       <w:r>
         <w:t>You should see the following result</w:t>
       </w:r>
     </w:p>
     <w:p>
-      <w:bookmarkStart w:id="11" w:name="h.h5kpreessbos" w:colFirst="0" w:colLast="0"/>
-      <w:bookmarkStart w:id="12" w:name="h.8sx4huvp00ht" w:colFirst="0" w:colLast="0"/>
-      <w:bookmarkEnd w:id="11"/>
+      <w:bookmarkStart w:id="12" w:name="h.h5kpreessbos" w:colFirst="0" w:colLast="0"/>
+      <w:bookmarkStart w:id="13" w:name="h.8sx4huvp00ht" w:colFirst="0" w:colLast="0"/>
       <w:bookmarkEnd w:id="12"/>
+      <w:bookmarkEnd w:id="13"/>
       <w:r>
         <w:t>In this section you should have learnt how to create a table in the Spark SQL CLI and how to load data into the empty table. You also practiced some simple SQL commands on the loaded data set.</w:t>
       </w:r>
     </w:p>
-    <w:p>
-      <w:bookmarkStart w:id="13" w:name="_GoBack"/>
-      <w:bookmarkEnd w:id="13"/>
-    </w:p>
+    <w:p/>
     <w:p/>
     <w:p>
       <w:r>
@@ -3578,6 +3693,7 @@
         <w:pStyle w:val="code"/>
       </w:pPr>
       <w:r>
+        <w:lastRenderedPageBreak/>
         <w:t>schemaPeople = sqlContext.createDataFrame(Web_Session_Log, schema)</w:t>
       </w:r>
     </w:p>
@@ -3675,7 +3791,6 @@
           <w:sz w:val="24"/>
           <w:szCs w:val="24"/>
         </w:rPr>
-        <w:lastRenderedPageBreak/>
         <w:t>You will see the following prompt:</w:t>
       </w:r>
     </w:p>
@@ -3922,6 +4037,7 @@
         <w:pStyle w:val="Heading2"/>
       </w:pPr>
       <w:r>
+        <w:lastRenderedPageBreak/>
         <w:t>You should see the following result</w:t>
       </w:r>
     </w:p>
@@ -4210,6 +4326,7 @@
           <w:sz w:val="24"/>
           <w:szCs w:val="24"/>
         </w:rPr>
+        <w:lastRenderedPageBreak/>
         <w:t>What are the various components of Apache Spark?</w:t>
       </w:r>
     </w:p>
@@ -4338,7 +4455,6 @@
         <w:pStyle w:val="normal0"/>
       </w:pPr>
       <w:r>
-        <w:lastRenderedPageBreak/>
         <w:t>If you get an exception looking like “ERROR SparkContext: Error initializing SparkContext.</w:t>
       </w:r>
     </w:p>

</xml_diff>

<commit_message>
fixes to complete draft
</commit_message>
<xml_diff>
--- a/lab_6/ApacheSpark-afewfeatures-4.docx
+++ b/lab_6/ApacheSpark-afewfeatures-4.docx
@@ -1172,12 +1172,6 @@
     <w:p>
       <w:pPr>
         <w:pStyle w:val="code"/>
-        <w:pBdr>
-          <w:top w:val="single" w:sz="4" w:space="1" w:color="auto"/>
-          <w:left w:val="single" w:sz="4" w:space="4" w:color="auto"/>
-          <w:bottom w:val="single" w:sz="4" w:space="1" w:color="auto"/>
-          <w:right w:val="single" w:sz="4" w:space="4" w:color="auto"/>
-        </w:pBdr>
       </w:pPr>
       <w:r>
         <w:t>export SPARK=/usr/lib/spark</w:t>
@@ -1186,12 +1180,6 @@
     <w:p>
       <w:pPr>
         <w:pStyle w:val="code"/>
-        <w:pBdr>
-          <w:top w:val="single" w:sz="4" w:space="1" w:color="auto"/>
-          <w:left w:val="single" w:sz="4" w:space="4" w:color="auto"/>
-          <w:bottom w:val="single" w:sz="4" w:space="1" w:color="auto"/>
-          <w:right w:val="single" w:sz="4" w:space="4" w:color="auto"/>
-        </w:pBdr>
       </w:pPr>
       <w:r>
         <w:t>export SPARK_HOME=$SPARK</w:t>
@@ -1200,12 +1188,6 @@
     <w:p>
       <w:pPr>
         <w:pStyle w:val="code"/>
-        <w:pBdr>
-          <w:top w:val="single" w:sz="4" w:space="1" w:color="auto"/>
-          <w:left w:val="single" w:sz="4" w:space="4" w:color="auto"/>
-          <w:bottom w:val="single" w:sz="4" w:space="1" w:color="auto"/>
-          <w:right w:val="single" w:sz="4" w:space="4" w:color="auto"/>
-        </w:pBdr>
       </w:pPr>
       <w:r>
         <w:t>export PATH=$SPARK/bin:$PATH</w:t>
@@ -1676,7 +1658,6 @@
     <w:p>
       <w:pPr>
         <w:pStyle w:val="code"/>
-        <w:ind w:firstLine="0"/>
       </w:pPr>
       <w:r>
         <w:tab/>
@@ -1699,7 +1680,6 @@
     <w:p>
       <w:pPr>
         <w:pStyle w:val="code"/>
-        <w:ind w:firstLine="0"/>
       </w:pPr>
     </w:p>
     <w:p>
@@ -1710,7 +1690,6 @@
     <w:p>
       <w:pPr>
         <w:pStyle w:val="code"/>
-        <w:ind w:firstLine="0"/>
       </w:pPr>
     </w:p>
     <w:p>
@@ -1724,7 +1703,6 @@
     <w:p>
       <w:pPr>
         <w:pStyle w:val="code"/>
-        <w:ind w:firstLine="0"/>
       </w:pPr>
       <w:r>
         <w:tab/>
@@ -1746,7 +1724,6 @@
     <w:p>
       <w:pPr>
         <w:pStyle w:val="code"/>
-        <w:ind w:firstLine="0"/>
       </w:pPr>
       <w:r>
         <w:t xml:space="preserve"> </w:t>
@@ -1761,7 +1738,6 @@
     <w:p>
       <w:pPr>
         <w:pStyle w:val="code"/>
-        <w:ind w:firstLine="0"/>
       </w:pPr>
     </w:p>
     <w:p>
@@ -1803,13 +1779,11 @@
     <w:p>
       <w:pPr>
         <w:pStyle w:val="code"/>
-        <w:ind w:firstLine="0"/>
-      </w:pPr>
-    </w:p>
-    <w:p>
-      <w:pPr>
-        <w:pStyle w:val="code"/>
-        <w:ind w:firstLine="0"/>
+      </w:pPr>
+    </w:p>
+    <w:p>
+      <w:pPr>
+        <w:pStyle w:val="code"/>
       </w:pPr>
       <w:r>
         <w:tab/>
@@ -1819,7 +1793,6 @@
     <w:p>
       <w:pPr>
         <w:pStyle w:val="code"/>
-        <w:ind w:firstLine="0"/>
       </w:pPr>
     </w:p>
     <w:p>
@@ -1842,7 +1815,6 @@
     <w:p>
       <w:pPr>
         <w:pStyle w:val="code"/>
-        <w:ind w:firstLine="0"/>
       </w:pPr>
       <w:r>
         <w:tab/>
@@ -1852,7 +1824,6 @@
     <w:p>
       <w:pPr>
         <w:pStyle w:val="code"/>
-        <w:ind w:firstLine="0"/>
       </w:pPr>
     </w:p>
     <w:p>
@@ -1863,7 +1834,6 @@
     <w:p>
       <w:pPr>
         <w:pStyle w:val="code"/>
-        <w:ind w:firstLine="0"/>
       </w:pPr>
     </w:p>
     <w:p>
@@ -2304,7 +2274,6 @@
     <w:p>
       <w:pPr>
         <w:pStyle w:val="code"/>
-        <w:ind w:firstLine="0"/>
       </w:pPr>
     </w:p>
     <w:p>
@@ -2387,23 +2356,16 @@
     <w:p>
       <w:pPr>
         <w:pStyle w:val="code"/>
-        <w:ind w:firstLine="0"/>
-      </w:pPr>
-    </w:p>
-    <w:p>
-      <w:pPr>
-        <w:pStyle w:val="code"/>
-      </w:pPr>
-    </w:p>
-    <w:p>
-      <w:pPr>
-        <w:pStyle w:val="code"/>
-        <w:pBdr>
-          <w:top w:val="single" w:sz="4" w:space="1" w:color="auto"/>
-          <w:left w:val="single" w:sz="4" w:space="4" w:color="auto"/>
-          <w:bottom w:val="single" w:sz="4" w:space="1" w:color="auto"/>
-          <w:right w:val="single" w:sz="4" w:space="4" w:color="auto"/>
-        </w:pBdr>
+      </w:pPr>
+    </w:p>
+    <w:p>
+      <w:pPr>
+        <w:pStyle w:val="code"/>
+      </w:pPr>
+    </w:p>
+    <w:p>
+      <w:pPr>
+        <w:pStyle w:val="code"/>
       </w:pPr>
       <w:r>
         <w:t># Set everything to be logged to the console</w:t>
@@ -2412,12 +2374,6 @@
     <w:p>
       <w:pPr>
         <w:pStyle w:val="code"/>
-        <w:pBdr>
-          <w:top w:val="single" w:sz="4" w:space="1" w:color="auto"/>
-          <w:left w:val="single" w:sz="4" w:space="4" w:color="auto"/>
-          <w:bottom w:val="single" w:sz="4" w:space="1" w:color="auto"/>
-          <w:right w:val="single" w:sz="4" w:space="4" w:color="auto"/>
-        </w:pBdr>
       </w:pPr>
       <w:r>
         <w:t>log4j.rootCategory=WARN, console</w:t>
@@ -2426,12 +2382,6 @@
     <w:p>
       <w:pPr>
         <w:pStyle w:val="code"/>
-        <w:pBdr>
-          <w:top w:val="single" w:sz="4" w:space="1" w:color="auto"/>
-          <w:left w:val="single" w:sz="4" w:space="4" w:color="auto"/>
-          <w:bottom w:val="single" w:sz="4" w:space="1" w:color="auto"/>
-          <w:right w:val="single" w:sz="4" w:space="4" w:color="auto"/>
-        </w:pBdr>
       </w:pPr>
       <w:r>
         <w:t>log4j.appender.console=org.apache.log4j.ConsoleAppender</w:t>
@@ -2440,12 +2390,6 @@
     <w:p>
       <w:pPr>
         <w:pStyle w:val="code"/>
-        <w:pBdr>
-          <w:top w:val="single" w:sz="4" w:space="1" w:color="auto"/>
-          <w:left w:val="single" w:sz="4" w:space="4" w:color="auto"/>
-          <w:bottom w:val="single" w:sz="4" w:space="1" w:color="auto"/>
-          <w:right w:val="single" w:sz="4" w:space="4" w:color="auto"/>
-        </w:pBdr>
       </w:pPr>
       <w:r>
         <w:t>log4j.appender.console.target=System.err</w:t>
@@ -2454,12 +2398,6 @@
     <w:p>
       <w:pPr>
         <w:pStyle w:val="code"/>
-        <w:pBdr>
-          <w:top w:val="single" w:sz="4" w:space="1" w:color="auto"/>
-          <w:left w:val="single" w:sz="4" w:space="4" w:color="auto"/>
-          <w:bottom w:val="single" w:sz="4" w:space="1" w:color="auto"/>
-          <w:right w:val="single" w:sz="4" w:space="4" w:color="auto"/>
-        </w:pBdr>
       </w:pPr>
       <w:r>
         <w:t>log4j.appender.console.layout=org.apache.log4j.PatternLayout</w:t>
@@ -2539,6 +2477,7 @@
         <w:pStyle w:val="Heading1"/>
       </w:pPr>
       <w:r>
+        <w:lastRenderedPageBreak/>
         <w:t>Step-2. Load a file</w:t>
       </w:r>
       <w:r>
@@ -2897,6 +2836,7 @@
         <w:pStyle w:val="code"/>
       </w:pPr>
       <w:r>
+        <w:lastRenderedPageBreak/>
         <w:t xml:space="preserve"> </w:t>
       </w:r>
       <w:r>
@@ -3240,15 +3180,15 @@
     </w:p>
     <w:p>
       <w:r>
+        <w:t>You can see the first array record using:</w:t>
+      </w:r>
+    </w:p>
+    <w:p>
+      <w:pPr>
+        <w:pStyle w:val="code"/>
+      </w:pPr>
+      <w:r>
         <w:lastRenderedPageBreak/>
-        <w:t>You can see the first array record using:</w:t>
-      </w:r>
-    </w:p>
-    <w:p>
-      <w:pPr>
-        <w:pStyle w:val="code"/>
-      </w:pPr>
-      <w:r>
         <w:t xml:space="preserve">&gt;&gt;&gt; </w:t>
       </w:r>
       <w:proofErr w:type="spellStart"/>
@@ -3559,18 +3499,18 @@
         <w:pStyle w:val="normal0"/>
       </w:pPr>
       <w:r>
+        <w:t xml:space="preserve">There are many operations you can do once you have a key-value tuple.  You can join, reduce, map etc. You can read about the operations in the RDD Spark programming guide. </w:t>
+      </w:r>
+      <w:r>
+        <w:t>One operation you can do is to sort by key:</w:t>
+      </w:r>
+    </w:p>
+    <w:p>
+      <w:pPr>
+        <w:pStyle w:val="normal0"/>
+      </w:pPr>
+      <w:r>
         <w:lastRenderedPageBreak/>
-        <w:t xml:space="preserve">There are many operations you can do once you have a key-value tuple.  You can join, reduce, map etc. You can read about the operations in the RDD Spark programming guide. </w:t>
-      </w:r>
-      <w:r>
-        <w:t>One operation you can do is to sort by key:</w:t>
-      </w:r>
-    </w:p>
-    <w:p>
-      <w:pPr>
-        <w:pStyle w:val="normal0"/>
-      </w:pPr>
-      <w:r>
         <w:t xml:space="preserve">&gt;&gt;&gt; </w:t>
       </w:r>
       <w:proofErr w:type="gramStart"/>
@@ -3653,7 +3593,6 @@
     <w:p>
       <w:pPr>
         <w:pStyle w:val="code"/>
-        <w:ind w:firstLine="0"/>
       </w:pPr>
     </w:p>
     <w:p>
@@ -3895,7 +3834,6 @@
         <w:pStyle w:val="Heading2"/>
       </w:pPr>
       <w:r>
-        <w:lastRenderedPageBreak/>
         <w:t>You should see the following result</w:t>
       </w:r>
     </w:p>
@@ -3994,12 +3932,6 @@
     <w:p>
       <w:pPr>
         <w:pStyle w:val="code"/>
-        <w:pBdr>
-          <w:top w:val="single" w:sz="4" w:space="1" w:color="auto"/>
-          <w:left w:val="single" w:sz="4" w:space="4" w:color="auto"/>
-          <w:bottom w:val="single" w:sz="4" w:space="1" w:color="auto"/>
-          <w:right w:val="single" w:sz="4" w:space="4" w:color="auto"/>
-        </w:pBdr>
       </w:pPr>
       <w:r>
         <w:t>create table Web_Session_Log</w:t>
@@ -4008,12 +3940,6 @@
     <w:p>
       <w:pPr>
         <w:pStyle w:val="code"/>
-        <w:pBdr>
-          <w:top w:val="single" w:sz="4" w:space="1" w:color="auto"/>
-          <w:left w:val="single" w:sz="4" w:space="4" w:color="auto"/>
-          <w:bottom w:val="single" w:sz="4" w:space="1" w:color="auto"/>
-          <w:right w:val="single" w:sz="4" w:space="4" w:color="auto"/>
-        </w:pBdr>
       </w:pPr>
       <w:r>
         <w:t xml:space="preserve">(DATETIME varchar(500), </w:t>
@@ -4022,12 +3948,6 @@
     <w:p>
       <w:pPr>
         <w:pStyle w:val="code"/>
-        <w:pBdr>
-          <w:top w:val="single" w:sz="4" w:space="1" w:color="auto"/>
-          <w:left w:val="single" w:sz="4" w:space="4" w:color="auto"/>
-          <w:bottom w:val="single" w:sz="4" w:space="1" w:color="auto"/>
-          <w:right w:val="single" w:sz="4" w:space="4" w:color="auto"/>
-        </w:pBdr>
       </w:pPr>
       <w:r>
         <w:t xml:space="preserve">USERID varchar(500), </w:t>
@@ -4036,12 +3956,6 @@
     <w:p>
       <w:pPr>
         <w:pStyle w:val="code"/>
-        <w:pBdr>
-          <w:top w:val="single" w:sz="4" w:space="1" w:color="auto"/>
-          <w:left w:val="single" w:sz="4" w:space="4" w:color="auto"/>
-          <w:bottom w:val="single" w:sz="4" w:space="1" w:color="auto"/>
-          <w:right w:val="single" w:sz="4" w:space="4" w:color="auto"/>
-        </w:pBdr>
       </w:pPr>
       <w:r>
         <w:t xml:space="preserve">SESSIONID varchar(500), </w:t>
@@ -4050,12 +3964,6 @@
     <w:p>
       <w:pPr>
         <w:pStyle w:val="code"/>
-        <w:pBdr>
-          <w:top w:val="single" w:sz="4" w:space="1" w:color="auto"/>
-          <w:left w:val="single" w:sz="4" w:space="4" w:color="auto"/>
-          <w:bottom w:val="single" w:sz="4" w:space="1" w:color="auto"/>
-          <w:right w:val="single" w:sz="4" w:space="4" w:color="auto"/>
-        </w:pBdr>
       </w:pPr>
       <w:r>
         <w:t xml:space="preserve">PRODUCTID varchar(500), </w:t>
@@ -4064,12 +3972,6 @@
     <w:p>
       <w:pPr>
         <w:pStyle w:val="code"/>
-        <w:pBdr>
-          <w:top w:val="single" w:sz="4" w:space="1" w:color="auto"/>
-          <w:left w:val="single" w:sz="4" w:space="4" w:color="auto"/>
-          <w:bottom w:val="single" w:sz="4" w:space="1" w:color="auto"/>
-          <w:right w:val="single" w:sz="4" w:space="4" w:color="auto"/>
-        </w:pBdr>
       </w:pPr>
       <w:r>
         <w:t>REFERERURL varchar(500))</w:t>
@@ -4078,12 +3980,6 @@
     <w:p>
       <w:pPr>
         <w:pStyle w:val="code"/>
-        <w:pBdr>
-          <w:top w:val="single" w:sz="4" w:space="1" w:color="auto"/>
-          <w:left w:val="single" w:sz="4" w:space="4" w:color="auto"/>
-          <w:bottom w:val="single" w:sz="4" w:space="1" w:color="auto"/>
-          <w:right w:val="single" w:sz="4" w:space="4" w:color="auto"/>
-        </w:pBdr>
       </w:pPr>
       <w:r>
         <w:t>row format delimited fields terminated by ‘\t’</w:t>
@@ -4092,12 +3988,6 @@
     <w:p>
       <w:pPr>
         <w:pStyle w:val="code"/>
-        <w:pBdr>
-          <w:top w:val="single" w:sz="4" w:space="1" w:color="auto"/>
-          <w:left w:val="single" w:sz="4" w:space="4" w:color="auto"/>
-          <w:bottom w:val="single" w:sz="4" w:space="1" w:color="auto"/>
-          <w:right w:val="single" w:sz="4" w:space="4" w:color="auto"/>
-        </w:pBdr>
       </w:pPr>
       <w:r>
         <w:t>stored as textfile;</w:t>
@@ -4170,12 +4060,6 @@
     <w:p>
       <w:pPr>
         <w:pStyle w:val="code"/>
-        <w:pBdr>
-          <w:top w:val="single" w:sz="4" w:space="1" w:color="auto"/>
-          <w:left w:val="single" w:sz="4" w:space="4" w:color="auto"/>
-          <w:bottom w:val="single" w:sz="4" w:space="1" w:color="auto"/>
-          <w:right w:val="single" w:sz="4" w:space="4" w:color="auto"/>
-        </w:pBdr>
       </w:pPr>
       <w:r>
         <w:t>spark-sql&gt; describe web_session_log;</w:t>
@@ -4184,12 +4068,6 @@
     <w:p>
       <w:pPr>
         <w:pStyle w:val="code"/>
-        <w:pBdr>
-          <w:top w:val="single" w:sz="4" w:space="1" w:color="auto"/>
-          <w:left w:val="single" w:sz="4" w:space="4" w:color="auto"/>
-          <w:bottom w:val="single" w:sz="4" w:space="1" w:color="auto"/>
-          <w:right w:val="single" w:sz="4" w:space="4" w:color="auto"/>
-        </w:pBdr>
       </w:pPr>
       <w:r>
         <w:t>datetime</w:t>
@@ -4206,12 +4084,6 @@
     <w:p>
       <w:pPr>
         <w:pStyle w:val="code"/>
-        <w:pBdr>
-          <w:top w:val="single" w:sz="4" w:space="1" w:color="auto"/>
-          <w:left w:val="single" w:sz="4" w:space="4" w:color="auto"/>
-          <w:bottom w:val="single" w:sz="4" w:space="1" w:color="auto"/>
-          <w:right w:val="single" w:sz="4" w:space="4" w:color="auto"/>
-        </w:pBdr>
       </w:pPr>
       <w:r>
         <w:t>userid</w:t>
@@ -4228,12 +4100,6 @@
     <w:p>
       <w:pPr>
         <w:pStyle w:val="code"/>
-        <w:pBdr>
-          <w:top w:val="single" w:sz="4" w:space="1" w:color="auto"/>
-          <w:left w:val="single" w:sz="4" w:space="4" w:color="auto"/>
-          <w:bottom w:val="single" w:sz="4" w:space="1" w:color="auto"/>
-          <w:right w:val="single" w:sz="4" w:space="4" w:color="auto"/>
-        </w:pBdr>
       </w:pPr>
       <w:r>
         <w:t>sessionid</w:t>
@@ -4250,12 +4116,6 @@
     <w:p>
       <w:pPr>
         <w:pStyle w:val="code"/>
-        <w:pBdr>
-          <w:top w:val="single" w:sz="4" w:space="1" w:color="auto"/>
-          <w:left w:val="single" w:sz="4" w:space="4" w:color="auto"/>
-          <w:bottom w:val="single" w:sz="4" w:space="1" w:color="auto"/>
-          <w:right w:val="single" w:sz="4" w:space="4" w:color="auto"/>
-        </w:pBdr>
       </w:pPr>
       <w:r>
         <w:t>productid</w:t>
@@ -4272,12 +4132,6 @@
     <w:p>
       <w:pPr>
         <w:pStyle w:val="code"/>
-        <w:pBdr>
-          <w:top w:val="single" w:sz="4" w:space="1" w:color="auto"/>
-          <w:left w:val="single" w:sz="4" w:space="4" w:color="auto"/>
-          <w:bottom w:val="single" w:sz="4" w:space="1" w:color="auto"/>
-          <w:right w:val="single" w:sz="4" w:space="4" w:color="auto"/>
-        </w:pBdr>
       </w:pPr>
       <w:r>
         <w:t>refererurl</w:t>
@@ -4294,12 +4148,6 @@
     <w:p>
       <w:pPr>
         <w:pStyle w:val="code"/>
-        <w:pBdr>
-          <w:top w:val="single" w:sz="4" w:space="1" w:color="auto"/>
-          <w:left w:val="single" w:sz="4" w:space="4" w:color="auto"/>
-          <w:bottom w:val="single" w:sz="4" w:space="1" w:color="auto"/>
-          <w:right w:val="single" w:sz="4" w:space="4" w:color="auto"/>
-        </w:pBdr>
       </w:pPr>
       <w:r>
         <w:t>Time taken: 0.083 seconds, Fetched 5 row(s)</w:t>
@@ -4422,6 +4270,7 @@
         <w:rPr>
           <w:noProof/>
         </w:rPr>
+        <w:lastRenderedPageBreak/>
         <w:t>You can check that this seems reasonable by comparing with the number of rows in the original file. You can get the number of files using the Unix/Linux command wc.</w:t>
       </w:r>
     </w:p>
@@ -4664,26 +4513,26 @@
         <w:pStyle w:val="code"/>
       </w:pPr>
       <w:r>
+        <w:t>&gt;&gt;&gt; from pyspark.sql.types import *</w:t>
+      </w:r>
+    </w:p>
+    <w:p>
+      <w:pPr>
+        <w:pStyle w:val="code"/>
+      </w:pPr>
+    </w:p>
+    <w:p>
+      <w:r>
+        <w:t>Create the Spark SQL Context.</w:t>
+      </w:r>
+    </w:p>
+    <w:p/>
+    <w:p>
+      <w:pPr>
+        <w:pStyle w:val="code"/>
+      </w:pPr>
+      <w:r>
         <w:lastRenderedPageBreak/>
-        <w:t>&gt;&gt;&gt; from pyspark.sql.types import *</w:t>
-      </w:r>
-    </w:p>
-    <w:p>
-      <w:pPr>
-        <w:pStyle w:val="code"/>
-      </w:pPr>
-    </w:p>
-    <w:p>
-      <w:r>
-        <w:t>Create the Spark SQL Context.</w:t>
-      </w:r>
-    </w:p>
-    <w:p/>
-    <w:p>
-      <w:pPr>
-        <w:pStyle w:val="code"/>
-      </w:pPr>
-      <w:r>
         <w:t xml:space="preserve">&gt;&gt;&gt; </w:t>
       </w:r>
       <w:proofErr w:type="spellStart"/>
@@ -5254,26 +5103,26 @@
     </w:p>
     <w:p>
       <w:r>
+        <w:t>Is should print that the result has 1 cell with the value 40002.</w:t>
+      </w:r>
+    </w:p>
+    <w:p>
+      <w:pPr>
+        <w:pStyle w:val="code"/>
+      </w:pPr>
+    </w:p>
+    <w:p>
+      <w:r>
+        <w:t>Another query, with a screen shot.</w:t>
+      </w:r>
+    </w:p>
+    <w:p/>
+    <w:p>
+      <w:pPr>
+        <w:pStyle w:val="code"/>
+      </w:pPr>
+      <w:r>
         <w:lastRenderedPageBreak/>
-        <w:t>Is should print that the result has 1 cell with the value 40002.</w:t>
-      </w:r>
-    </w:p>
-    <w:p>
-      <w:pPr>
-        <w:pStyle w:val="code"/>
-      </w:pPr>
-    </w:p>
-    <w:p>
-      <w:r>
-        <w:t>Another query, with a screen shot.</w:t>
-      </w:r>
-    </w:p>
-    <w:p/>
-    <w:p>
-      <w:pPr>
-        <w:pStyle w:val="code"/>
-      </w:pPr>
-      <w:r>
         <w:t xml:space="preserve">&gt;&gt;&gt; </w:t>
       </w:r>
       <w:r>
@@ -5367,45 +5216,179 @@
       </w:pPr>
     </w:p>
     <w:p>
-      <w:pPr>
-        <w:rPr>
-          <w:shd w:val="clear" w:color="auto" w:fill="F5F5F5"/>
-        </w:rPr>
-      </w:pPr>
-    </w:p>
-    <w:p>
-      <w:pPr>
-        <w:pStyle w:val="code"/>
-        <w:rPr>
-          <w:rFonts w:eastAsia="Verdana"/>
-          <w:shd w:val="clear" w:color="auto" w:fill="F5F5F5"/>
-        </w:rPr>
-      </w:pPr>
-    </w:p>
-    <w:p>
-      <w:pPr>
-        <w:pStyle w:val="code"/>
-        <w:rPr>
-          <w:rFonts w:eastAsia="Verdana"/>
-          <w:shd w:val="clear" w:color="auto" w:fill="F5F5F5"/>
-        </w:rPr>
-      </w:pPr>
-      <w:r>
-        <w:rPr>
-          <w:rFonts w:eastAsia="Verdana"/>
-          <w:shd w:val="clear" w:color="auto" w:fill="F5F5F5"/>
-        </w:rPr>
-        <w:t>spark-submit  /tmp/mysql.py</w:t>
-      </w:r>
-    </w:p>
-    <w:p>
-      <w:pPr>
-        <w:pStyle w:val="code"/>
-        <w:rPr>
-          <w:rFonts w:eastAsia="Verdana"/>
-          <w:shd w:val="clear" w:color="auto" w:fill="F5F5F5"/>
-        </w:rPr>
-      </w:pPr>
+      <w:r>
+        <w:t xml:space="preserve">You can also run the program </w:t>
+      </w:r>
+      <w:proofErr w:type="gramStart"/>
+      <w:r>
+        <w:t>as a scrip</w:t>
+      </w:r>
+      <w:r>
+        <w:t>t</w:t>
+      </w:r>
+      <w:r>
+        <w:t>s</w:t>
+      </w:r>
+      <w:proofErr w:type="gramEnd"/>
+      <w:r>
+        <w:t xml:space="preserve">. Lets assume you create a script </w:t>
+      </w:r>
+      <w:r>
+        <w:rPr>
+          <w:rFonts w:ascii="Courier" w:hAnsi="Courier"/>
+        </w:rPr>
+        <w:t>mysql.py</w:t>
+      </w:r>
+      <w:r>
+        <w:t xml:space="preserve"> which you placed in /</w:t>
+      </w:r>
+      <w:proofErr w:type="spellStart"/>
+      <w:r>
+        <w:rPr>
+          <w:rFonts w:ascii="Courier" w:hAnsi="Courier"/>
+        </w:rPr>
+        <w:t>tmp</w:t>
+      </w:r>
+      <w:proofErr w:type="spellEnd"/>
+      <w:r>
+        <w:rPr>
+          <w:rFonts w:ascii="Courier" w:hAnsi="Courier"/>
+        </w:rPr>
+        <w:t xml:space="preserve"> </w:t>
+      </w:r>
+      <w:r>
+        <w:t xml:space="preserve">with the data file. The content of </w:t>
+      </w:r>
+      <w:r>
+        <w:rPr>
+          <w:rFonts w:ascii="Courier" w:hAnsi="Courier"/>
+        </w:rPr>
+        <w:t>mysql.py</w:t>
+      </w:r>
+      <w:r>
+        <w:t xml:space="preserve"> is as follows.</w:t>
+      </w:r>
+    </w:p>
+    <w:p/>
+    <w:p>
+      <w:pPr>
+        <w:pStyle w:val="code"/>
+      </w:pPr>
+      <w:r>
+        <w:t>from pyspark import SparkContext</w:t>
+      </w:r>
+    </w:p>
+    <w:p>
+      <w:pPr>
+        <w:pStyle w:val="code"/>
+      </w:pPr>
+      <w:r>
+        <w:t>from pyspark.sql import SQLContext</w:t>
+      </w:r>
+    </w:p>
+    <w:p>
+      <w:pPr>
+        <w:pStyle w:val="code"/>
+      </w:pPr>
+      <w:r>
+        <w:t>from pyspark.sql.types import *</w:t>
+      </w:r>
+    </w:p>
+    <w:p>
+      <w:pPr>
+        <w:pStyle w:val="code"/>
+      </w:pPr>
+      <w:r>
+        <w:t>sc = SparkContext("local", "weblog app")</w:t>
+      </w:r>
+    </w:p>
+    <w:p>
+      <w:pPr>
+        <w:pStyle w:val="code"/>
+      </w:pPr>
+      <w:r>
+        <w:t>sqlContext = SQLContext(sc)</w:t>
+      </w:r>
+    </w:p>
+    <w:p>
+      <w:pPr>
+        <w:pStyle w:val="code"/>
+      </w:pPr>
+      <w:r>
+        <w:t>lines = sc.textFile('/tmp/weblog_lab.csv')</w:t>
+      </w:r>
+    </w:p>
+    <w:p>
+      <w:pPr>
+        <w:pStyle w:val="code"/>
+      </w:pPr>
+      <w:r>
+        <w:t>parts = lines.map(lambda l: l.split('\t'))</w:t>
+      </w:r>
+    </w:p>
+    <w:p>
+      <w:pPr>
+        <w:pStyle w:val="code"/>
+      </w:pPr>
+      <w:r>
+        <w:t>Web_Session_Log = parts.map(lambda p: (p[0], p[1],p[2], p[3],p[4]))</w:t>
+      </w:r>
+    </w:p>
+    <w:p>
+      <w:pPr>
+        <w:pStyle w:val="code"/>
+      </w:pPr>
+      <w:r>
+        <w:t>schemaString = 'DATETIME USERID SESSIONID PRODUCTID REFERERURL'</w:t>
+      </w:r>
+    </w:p>
+    <w:p>
+      <w:pPr>
+        <w:pStyle w:val="code"/>
+      </w:pPr>
+      <w:r>
+        <w:t>fields = [StructField(field_name, StringType(), True)</w:t>
+      </w:r>
+    </w:p>
+    <w:p>
+      <w:pPr>
+        <w:pStyle w:val="code"/>
+      </w:pPr>
+      <w:r>
+        <w:t xml:space="preserve">          for field_name in schemaString.split()]</w:t>
+      </w:r>
+    </w:p>
+    <w:p>
+      <w:pPr>
+        <w:pStyle w:val="code"/>
+      </w:pPr>
+      <w:r>
+        <w:t>schema = StructType(fields)</w:t>
+      </w:r>
+    </w:p>
+    <w:p>
+      <w:pPr>
+        <w:pStyle w:val="code"/>
+      </w:pPr>
+      <w:r>
+        <w:t>schemaWebData = sqlContext.createDataFrame(Web_Session_Log, schema)</w:t>
+      </w:r>
+    </w:p>
+    <w:p>
+      <w:pPr>
+        <w:pStyle w:val="code"/>
+      </w:pPr>
+      <w:r>
+        <w:t>schemaWebData.registerTempTable('web_session_log')</w:t>
+      </w:r>
+    </w:p>
+    <w:p>
+      <w:pPr>
+        <w:pStyle w:val="code"/>
+      </w:pPr>
+      <w:r>
+        <w:t>results = sqlContext.sql('SELECT * FROM web_session_log')</w:t>
+      </w:r>
     </w:p>
     <w:p>
       <w:pPr>
@@ -5415,298 +5398,8 @@
           <w:sz w:val="24"/>
         </w:rPr>
       </w:pPr>
-    </w:p>
-    <w:p>
-      <w:pPr>
-        <w:pStyle w:val="code"/>
-        <w:rPr>
-          <w:rFonts w:ascii="Times New Roman" w:hAnsi="Times New Roman"/>
-          <w:sz w:val="24"/>
-        </w:rPr>
-      </w:pPr>
-    </w:p>
-    <w:p>
-      <w:r>
-        <w:t xml:space="preserve">You can also run the program </w:t>
-      </w:r>
-      <w:proofErr w:type="gramStart"/>
-      <w:r>
-        <w:t>as a scrip</w:t>
-      </w:r>
-      <w:r>
-        <w:t>t</w:t>
-      </w:r>
-      <w:r>
-        <w:t>s</w:t>
-      </w:r>
-      <w:proofErr w:type="gramEnd"/>
-      <w:r>
-        <w:t xml:space="preserve">. Lets assume you create a script </w:t>
-      </w:r>
-      <w:r>
-        <w:rPr>
-          <w:rFonts w:ascii="Courier" w:hAnsi="Courier"/>
-        </w:rPr>
-        <w:t>mysql.py</w:t>
-      </w:r>
-      <w:r>
-        <w:t xml:space="preserve"> which you placed in /</w:t>
-      </w:r>
-      <w:proofErr w:type="spellStart"/>
-      <w:r>
-        <w:rPr>
-          <w:rFonts w:ascii="Courier" w:hAnsi="Courier"/>
-        </w:rPr>
-        <w:t>tmp</w:t>
-      </w:r>
-      <w:proofErr w:type="spellEnd"/>
-      <w:r>
-        <w:rPr>
-          <w:rFonts w:ascii="Courier" w:hAnsi="Courier"/>
-        </w:rPr>
-        <w:t xml:space="preserve"> </w:t>
-      </w:r>
-      <w:r>
-        <w:t xml:space="preserve">with the data file. The content of </w:t>
-      </w:r>
-      <w:r>
-        <w:rPr>
-          <w:rFonts w:ascii="Courier" w:hAnsi="Courier"/>
-        </w:rPr>
-        <w:t>mysql.py</w:t>
-      </w:r>
-      <w:r>
-        <w:t xml:space="preserve"> is as follows.</w:t>
-      </w:r>
-    </w:p>
-    <w:p/>
-    <w:p>
-      <w:pPr>
-        <w:pStyle w:val="code"/>
-        <w:pBdr>
-          <w:top w:val="single" w:sz="4" w:space="1" w:color="auto"/>
-          <w:left w:val="single" w:sz="4" w:space="4" w:color="auto"/>
-          <w:bottom w:val="single" w:sz="4" w:space="1" w:color="auto"/>
-          <w:right w:val="single" w:sz="4" w:space="4" w:color="auto"/>
-        </w:pBdr>
-      </w:pPr>
-      <w:r>
-        <w:t>from pyspark import SparkContext</w:t>
-      </w:r>
-    </w:p>
-    <w:p>
-      <w:pPr>
-        <w:pStyle w:val="code"/>
-        <w:pBdr>
-          <w:top w:val="single" w:sz="4" w:space="1" w:color="auto"/>
-          <w:left w:val="single" w:sz="4" w:space="4" w:color="auto"/>
-          <w:bottom w:val="single" w:sz="4" w:space="1" w:color="auto"/>
-          <w:right w:val="single" w:sz="4" w:space="4" w:color="auto"/>
-        </w:pBdr>
-      </w:pPr>
-      <w:r>
-        <w:t>from pyspark.sql import SQLContext</w:t>
-      </w:r>
-    </w:p>
-    <w:p>
-      <w:pPr>
-        <w:pStyle w:val="code"/>
-        <w:pBdr>
-          <w:top w:val="single" w:sz="4" w:space="1" w:color="auto"/>
-          <w:left w:val="single" w:sz="4" w:space="4" w:color="auto"/>
-          <w:bottom w:val="single" w:sz="4" w:space="1" w:color="auto"/>
-          <w:right w:val="single" w:sz="4" w:space="4" w:color="auto"/>
-        </w:pBdr>
-      </w:pPr>
-      <w:r>
-        <w:t>from pyspark.sql.types import *</w:t>
-      </w:r>
-    </w:p>
-    <w:p>
-      <w:pPr>
-        <w:pStyle w:val="code"/>
-        <w:pBdr>
-          <w:top w:val="single" w:sz="4" w:space="1" w:color="auto"/>
-          <w:left w:val="single" w:sz="4" w:space="4" w:color="auto"/>
-          <w:bottom w:val="single" w:sz="4" w:space="1" w:color="auto"/>
-          <w:right w:val="single" w:sz="4" w:space="4" w:color="auto"/>
-        </w:pBdr>
-      </w:pPr>
-      <w:r>
-        <w:t>sc = SparkContext("local", "weblog app")</w:t>
-      </w:r>
-    </w:p>
-    <w:p>
-      <w:pPr>
-        <w:pStyle w:val="code"/>
-        <w:pBdr>
-          <w:top w:val="single" w:sz="4" w:space="1" w:color="auto"/>
-          <w:left w:val="single" w:sz="4" w:space="4" w:color="auto"/>
-          <w:bottom w:val="single" w:sz="4" w:space="1" w:color="auto"/>
-          <w:right w:val="single" w:sz="4" w:space="4" w:color="auto"/>
-        </w:pBdr>
-      </w:pPr>
       <w:r>
         <w:lastRenderedPageBreak/>
-        <w:t>sqlContext = SQLContext(sc)</w:t>
-      </w:r>
-    </w:p>
-    <w:p>
-      <w:pPr>
-        <w:pStyle w:val="code"/>
-        <w:pBdr>
-          <w:top w:val="single" w:sz="4" w:space="1" w:color="auto"/>
-          <w:left w:val="single" w:sz="4" w:space="4" w:color="auto"/>
-          <w:bottom w:val="single" w:sz="4" w:space="1" w:color="auto"/>
-          <w:right w:val="single" w:sz="4" w:space="4" w:color="auto"/>
-        </w:pBdr>
-      </w:pPr>
-      <w:r>
-        <w:t>lines = sc.textFile('/tmp/weblog_lab.csv')</w:t>
-      </w:r>
-    </w:p>
-    <w:p>
-      <w:pPr>
-        <w:pStyle w:val="code"/>
-        <w:pBdr>
-          <w:top w:val="single" w:sz="4" w:space="1" w:color="auto"/>
-          <w:left w:val="single" w:sz="4" w:space="4" w:color="auto"/>
-          <w:bottom w:val="single" w:sz="4" w:space="1" w:color="auto"/>
-          <w:right w:val="single" w:sz="4" w:space="4" w:color="auto"/>
-        </w:pBdr>
-      </w:pPr>
-      <w:r>
-        <w:t>parts = lines.map(lambda l: l.split('\t'))</w:t>
-      </w:r>
-    </w:p>
-    <w:p>
-      <w:pPr>
-        <w:pStyle w:val="code"/>
-        <w:pBdr>
-          <w:top w:val="single" w:sz="4" w:space="1" w:color="auto"/>
-          <w:left w:val="single" w:sz="4" w:space="4" w:color="auto"/>
-          <w:bottom w:val="single" w:sz="4" w:space="1" w:color="auto"/>
-          <w:right w:val="single" w:sz="4" w:space="4" w:color="auto"/>
-        </w:pBdr>
-      </w:pPr>
-      <w:r>
-        <w:t>Web_Session_Log = parts.map(lambda p: (p[0], p[1],p[2], p[3],p[4]))</w:t>
-      </w:r>
-    </w:p>
-    <w:p>
-      <w:pPr>
-        <w:pStyle w:val="code"/>
-        <w:pBdr>
-          <w:top w:val="single" w:sz="4" w:space="1" w:color="auto"/>
-          <w:left w:val="single" w:sz="4" w:space="4" w:color="auto"/>
-          <w:bottom w:val="single" w:sz="4" w:space="1" w:color="auto"/>
-          <w:right w:val="single" w:sz="4" w:space="4" w:color="auto"/>
-        </w:pBdr>
-      </w:pPr>
-      <w:r>
-        <w:t>schemaString = 'DATETIME USERID SESSIONID PRODUCTID REFERERURL'</w:t>
-      </w:r>
-    </w:p>
-    <w:p>
-      <w:pPr>
-        <w:pStyle w:val="code"/>
-        <w:pBdr>
-          <w:top w:val="single" w:sz="4" w:space="1" w:color="auto"/>
-          <w:left w:val="single" w:sz="4" w:space="4" w:color="auto"/>
-          <w:bottom w:val="single" w:sz="4" w:space="1" w:color="auto"/>
-          <w:right w:val="single" w:sz="4" w:space="4" w:color="auto"/>
-        </w:pBdr>
-      </w:pPr>
-      <w:r>
-        <w:t>fields = [StructField(field_name, StringType(), True)</w:t>
-      </w:r>
-    </w:p>
-    <w:p>
-      <w:pPr>
-        <w:pStyle w:val="code"/>
-        <w:pBdr>
-          <w:top w:val="single" w:sz="4" w:space="1" w:color="auto"/>
-          <w:left w:val="single" w:sz="4" w:space="4" w:color="auto"/>
-          <w:bottom w:val="single" w:sz="4" w:space="1" w:color="auto"/>
-          <w:right w:val="single" w:sz="4" w:space="4" w:color="auto"/>
-        </w:pBdr>
-      </w:pPr>
-      <w:r>
-        <w:t xml:space="preserve">          for field_name in schemaString.split()]</w:t>
-      </w:r>
-    </w:p>
-    <w:p>
-      <w:pPr>
-        <w:pStyle w:val="code"/>
-        <w:pBdr>
-          <w:top w:val="single" w:sz="4" w:space="1" w:color="auto"/>
-          <w:left w:val="single" w:sz="4" w:space="4" w:color="auto"/>
-          <w:bottom w:val="single" w:sz="4" w:space="1" w:color="auto"/>
-          <w:right w:val="single" w:sz="4" w:space="4" w:color="auto"/>
-        </w:pBdr>
-      </w:pPr>
-      <w:r>
-        <w:t>schema = StructType(fields)</w:t>
-      </w:r>
-    </w:p>
-    <w:p>
-      <w:pPr>
-        <w:pStyle w:val="code"/>
-        <w:pBdr>
-          <w:top w:val="single" w:sz="4" w:space="1" w:color="auto"/>
-          <w:left w:val="single" w:sz="4" w:space="4" w:color="auto"/>
-          <w:bottom w:val="single" w:sz="4" w:space="1" w:color="auto"/>
-          <w:right w:val="single" w:sz="4" w:space="4" w:color="auto"/>
-        </w:pBdr>
-      </w:pPr>
-      <w:r>
-        <w:t>schemaWebData = sqlContext.createDataFrame(Web_Session_Log, schema)</w:t>
-      </w:r>
-    </w:p>
-    <w:p>
-      <w:pPr>
-        <w:pStyle w:val="code"/>
-        <w:pBdr>
-          <w:top w:val="single" w:sz="4" w:space="1" w:color="auto"/>
-          <w:left w:val="single" w:sz="4" w:space="4" w:color="auto"/>
-          <w:bottom w:val="single" w:sz="4" w:space="1" w:color="auto"/>
-          <w:right w:val="single" w:sz="4" w:space="4" w:color="auto"/>
-        </w:pBdr>
-      </w:pPr>
-      <w:r>
-        <w:t>schemaWebData.registerTempTable('web_session_log')</w:t>
-      </w:r>
-    </w:p>
-    <w:p>
-      <w:pPr>
-        <w:pStyle w:val="code"/>
-        <w:pBdr>
-          <w:top w:val="single" w:sz="4" w:space="1" w:color="auto"/>
-          <w:left w:val="single" w:sz="4" w:space="4" w:color="auto"/>
-          <w:bottom w:val="single" w:sz="4" w:space="1" w:color="auto"/>
-          <w:right w:val="single" w:sz="4" w:space="4" w:color="auto"/>
-        </w:pBdr>
-      </w:pPr>
-      <w:r>
-        <w:t>results = sqlContext.sql('SELECT * FROM web_session_log')</w:t>
-      </w:r>
-    </w:p>
-    <w:p>
-      <w:pPr>
-        <w:pStyle w:val="code"/>
-        <w:pBdr>
-          <w:top w:val="single" w:sz="4" w:space="1" w:color="auto"/>
-          <w:left w:val="single" w:sz="4" w:space="4" w:color="auto"/>
-          <w:bottom w:val="single" w:sz="4" w:space="1" w:color="auto"/>
-          <w:right w:val="single" w:sz="4" w:space="4" w:color="auto"/>
-        </w:pBdr>
-        <w:ind w:firstLine="0"/>
-        <w:rPr>
-          <w:rFonts w:ascii="Times New Roman" w:hAnsi="Times New Roman"/>
-          <w:sz w:val="24"/>
-        </w:rPr>
-      </w:pPr>
-      <w:r>
         <w:tab/>
         <w:t>results.show()</w:t>
       </w:r>
@@ -5771,6 +5464,8 @@
         </w:rPr>
         <w:t>The output may look something like the following screen shot.</w:t>
       </w:r>
+      <w:bookmarkStart w:id="7" w:name="_GoBack"/>
+      <w:bookmarkEnd w:id="7"/>
     </w:p>
     <w:p>
       <w:pPr>
@@ -5799,10 +5494,10 @@
           <w:szCs w:val="24"/>
         </w:rPr>
         <w:drawing>
-          <wp:inline distT="0" distB="0" distL="0" distR="0" wp14:anchorId="7250BCF0" wp14:editId="5FD92F6B">
-            <wp:extent cx="5943600" cy="3945890"/>
+          <wp:inline distT="0" distB="0" distL="0" distR="0" wp14:anchorId="24FA6F76" wp14:editId="3604657A">
+            <wp:extent cx="5943600" cy="4679950"/>
             <wp:effectExtent l="0" t="0" r="0" b="0"/>
-            <wp:docPr id="4" name="Picture 4"/>
+            <wp:docPr id="5" name="Picture 5"/>
             <wp:cNvGraphicFramePr>
               <a:graphicFrameLocks xmlns:a="http://schemas.openxmlformats.org/drawingml/2006/main" noChangeAspect="1"/>
             </wp:cNvGraphicFramePr>
@@ -5810,7 +5505,7 @@
               <a:graphicData uri="http://schemas.openxmlformats.org/drawingml/2006/picture">
                 <pic:pic xmlns:pic="http://schemas.openxmlformats.org/drawingml/2006/picture">
                   <pic:nvPicPr>
-                    <pic:cNvPr id="0" name="Screen Shot 2015-09-26 at 8.22.14 PM.png"/>
+                    <pic:cNvPr id="0" name="Screen Shot 2015-09-26 at 8.40.43 PM.png"/>
                     <pic:cNvPicPr/>
                   </pic:nvPicPr>
                   <pic:blipFill>
@@ -5828,7 +5523,7 @@
                   <pic:spPr>
                     <a:xfrm>
                       <a:off x="0" y="0"/>
-                      <a:ext cx="5943600" cy="3945890"/>
+                      <a:ext cx="5943600" cy="4679950"/>
                     </a:xfrm>
                     <a:prstGeom prst="rect">
                       <a:avLst/>
@@ -5866,15 +5561,15 @@
       <w:pPr>
         <w:pStyle w:val="Heading1"/>
       </w:pPr>
-      <w:bookmarkStart w:id="7" w:name="h.4h3mp5s5v9gi" w:colFirst="0" w:colLast="0"/>
-      <w:bookmarkEnd w:id="7"/>
+      <w:bookmarkStart w:id="8" w:name="h.4h3mp5s5v9gi" w:colFirst="0" w:colLast="0"/>
+      <w:bookmarkEnd w:id="8"/>
     </w:p>
     <w:p>
       <w:pPr>
         <w:pStyle w:val="Heading1"/>
       </w:pPr>
-      <w:bookmarkStart w:id="8" w:name="h.d1fl50jpma3q" w:colFirst="0" w:colLast="0"/>
-      <w:bookmarkEnd w:id="8"/>
+      <w:bookmarkStart w:id="9" w:name="h.d1fl50jpma3q" w:colFirst="0" w:colLast="0"/>
+      <w:bookmarkEnd w:id="9"/>
       <w:r>
         <w:t>Step-</w:t>
       </w:r>
@@ -5890,6 +5585,7 @@
         <w:pStyle w:val="Heading2"/>
       </w:pPr>
       <w:r>
+        <w:lastRenderedPageBreak/>
         <w:t>Caching tables</w:t>
       </w:r>
     </w:p>
@@ -6328,12 +6024,8 @@
       </w:pPr>
     </w:p>
     <w:sectPr>
-      <w:headerReference w:type="even" r:id="rId12"/>
-      <w:headerReference w:type="default" r:id="rId13"/>
-      <w:footerReference w:type="even" r:id="rId14"/>
-      <w:footerReference w:type="default" r:id="rId15"/>
-      <w:headerReference w:type="first" r:id="rId16"/>
-      <w:footerReference w:type="first" r:id="rId17"/>
+      <w:footerReference w:type="even" r:id="rId12"/>
+      <w:footerReference w:type="default" r:id="rId13"/>
       <w:pgSz w:w="12240" w:h="15840"/>
       <w:pgMar w:top="1440" w:right="1440" w:bottom="1440" w:left="1440" w:header="720" w:footer="720" w:gutter="0"/>
       <w:pgNumType w:start="1"/>
@@ -6439,7 +6131,7 @@
         <w:rStyle w:val="PageNumber"/>
         <w:noProof/>
       </w:rPr>
-      <w:t>1</w:t>
+      <w:t>14</w:t>
     </w:r>
     <w:r>
       <w:rPr>
@@ -6453,18 +6145,6 @@
       <w:pStyle w:val="Footer"/>
       <w:ind w:right="360"/>
     </w:pPr>
-    <w:bookmarkStart w:id="9" w:name="_GoBack"/>
-    <w:bookmarkEnd w:id="9"/>
-  </w:p>
-</w:ftr>
-</file>
-
-<file path=word/footer3.xml><?xml version="1.0" encoding="utf-8"?>
-<w:ftr xmlns:wpc="http://schemas.microsoft.com/office/word/2010/wordprocessingCanvas" xmlns:mo="http://schemas.microsoft.com/office/mac/office/2008/main" xmlns:mc="http://schemas.openxmlformats.org/markup-compatibility/2006" xmlns:mv="urn:schemas-microsoft-com:mac:vml" xmlns:o="urn:schemas-microsoft-com:office:office" xmlns:r="http://schemas.openxmlformats.org/officeDocument/2006/relationships" xmlns:m="http://schemas.openxmlformats.org/officeDocument/2006/math" xmlns:v="urn:schemas-microsoft-com:vml" xmlns:wp14="http://schemas.microsoft.com/office/word/2010/wordprocessingDrawing" xmlns:wp="http://schemas.openxmlformats.org/drawingml/2006/wordprocessingDrawing" xmlns:w10="urn:schemas-microsoft-com:office:word" xmlns:w="http://schemas.openxmlformats.org/wordprocessingml/2006/main" xmlns:w14="http://schemas.microsoft.com/office/word/2010/wordml" xmlns:wpg="http://schemas.microsoft.com/office/word/2010/wordprocessingGroup" xmlns:wpi="http://schemas.microsoft.com/office/word/2010/wordprocessingInk" xmlns:wne="http://schemas.microsoft.com/office/word/2006/wordml" xmlns:wps="http://schemas.microsoft.com/office/word/2010/wordprocessingShape" mc:Ignorable="w14 wp14">
-  <w:p>
-    <w:pPr>
-      <w:pStyle w:val="Footer"/>
-    </w:pPr>
   </w:p>
 </w:ftr>
 </file>
@@ -6492,36 +6172,6 @@
     </w:p>
   </w:footnote>
 </w:footnotes>
-</file>
-
-<file path=word/header1.xml><?xml version="1.0" encoding="utf-8"?>
-<w:hdr xmlns:wpc="http://schemas.microsoft.com/office/word/2010/wordprocessingCanvas" xmlns:mo="http://schemas.microsoft.com/office/mac/office/2008/main" xmlns:mc="http://schemas.openxmlformats.org/markup-compatibility/2006" xmlns:mv="urn:schemas-microsoft-com:mac:vml" xmlns:o="urn:schemas-microsoft-com:office:office" xmlns:r="http://schemas.openxmlformats.org/officeDocument/2006/relationships" xmlns:m="http://schemas.openxmlformats.org/officeDocument/2006/math" xmlns:v="urn:schemas-microsoft-com:vml" xmlns:wp14="http://schemas.microsoft.com/office/word/2010/wordprocessingDrawing" xmlns:wp="http://schemas.openxmlformats.org/drawingml/2006/wordprocessingDrawing" xmlns:w10="urn:schemas-microsoft-com:office:word" xmlns:w="http://schemas.openxmlformats.org/wordprocessingml/2006/main" xmlns:w14="http://schemas.microsoft.com/office/word/2010/wordml" xmlns:wpg="http://schemas.microsoft.com/office/word/2010/wordprocessingGroup" xmlns:wpi="http://schemas.microsoft.com/office/word/2010/wordprocessingInk" xmlns:wne="http://schemas.microsoft.com/office/word/2006/wordml" xmlns:wps="http://schemas.microsoft.com/office/word/2010/wordprocessingShape" mc:Ignorable="w14 wp14">
-  <w:p>
-    <w:pPr>
-      <w:pStyle w:val="Header"/>
-    </w:pPr>
-  </w:p>
-</w:hdr>
-</file>
-
-<file path=word/header2.xml><?xml version="1.0" encoding="utf-8"?>
-<w:hdr xmlns:wpc="http://schemas.microsoft.com/office/word/2010/wordprocessingCanvas" xmlns:mo="http://schemas.microsoft.com/office/mac/office/2008/main" xmlns:mc="http://schemas.openxmlformats.org/markup-compatibility/2006" xmlns:mv="urn:schemas-microsoft-com:mac:vml" xmlns:o="urn:schemas-microsoft-com:office:office" xmlns:r="http://schemas.openxmlformats.org/officeDocument/2006/relationships" xmlns:m="http://schemas.openxmlformats.org/officeDocument/2006/math" xmlns:v="urn:schemas-microsoft-com:vml" xmlns:wp14="http://schemas.microsoft.com/office/word/2010/wordprocessingDrawing" xmlns:wp="http://schemas.openxmlformats.org/drawingml/2006/wordprocessingDrawing" xmlns:w10="urn:schemas-microsoft-com:office:word" xmlns:w="http://schemas.openxmlformats.org/wordprocessingml/2006/main" xmlns:w14="http://schemas.microsoft.com/office/word/2010/wordml" xmlns:wpg="http://schemas.microsoft.com/office/word/2010/wordprocessingGroup" xmlns:wpi="http://schemas.microsoft.com/office/word/2010/wordprocessingInk" xmlns:wne="http://schemas.microsoft.com/office/word/2006/wordml" xmlns:wps="http://schemas.microsoft.com/office/word/2010/wordprocessingShape" mc:Ignorable="w14 wp14">
-  <w:p>
-    <w:pPr>
-      <w:pStyle w:val="Header"/>
-    </w:pPr>
-  </w:p>
-</w:hdr>
-</file>
-
-<file path=word/header3.xml><?xml version="1.0" encoding="utf-8"?>
-<w:hdr xmlns:wpc="http://schemas.microsoft.com/office/word/2010/wordprocessingCanvas" xmlns:mo="http://schemas.microsoft.com/office/mac/office/2008/main" xmlns:mc="http://schemas.openxmlformats.org/markup-compatibility/2006" xmlns:mv="urn:schemas-microsoft-com:mac:vml" xmlns:o="urn:schemas-microsoft-com:office:office" xmlns:r="http://schemas.openxmlformats.org/officeDocument/2006/relationships" xmlns:m="http://schemas.openxmlformats.org/officeDocument/2006/math" xmlns:v="urn:schemas-microsoft-com:vml" xmlns:wp14="http://schemas.microsoft.com/office/word/2010/wordprocessingDrawing" xmlns:wp="http://schemas.openxmlformats.org/drawingml/2006/wordprocessingDrawing" xmlns:w10="urn:schemas-microsoft-com:office:word" xmlns:w="http://schemas.openxmlformats.org/wordprocessingml/2006/main" xmlns:w14="http://schemas.microsoft.com/office/word/2010/wordml" xmlns:wpg="http://schemas.microsoft.com/office/word/2010/wordprocessingGroup" xmlns:wpi="http://schemas.microsoft.com/office/word/2010/wordprocessingInk" xmlns:wne="http://schemas.microsoft.com/office/word/2006/wordml" xmlns:wps="http://schemas.microsoft.com/office/word/2010/wordprocessingShape" mc:Ignorable="w14 wp14">
-  <w:p>
-    <w:pPr>
-      <w:pStyle w:val="Header"/>
-    </w:pPr>
-  </w:p>
-</w:hdr>
 </file>
 
 <file path=word/numbering.xml><?xml version="1.0" encoding="utf-8"?>
@@ -7395,7 +7045,7 @@
     <w:basedOn w:val="normal0"/>
     <w:autoRedefine/>
     <w:qFormat/>
-    <w:rsid w:val="00183AE2"/>
+    <w:rsid w:val="0059133F"/>
     <w:pPr>
       <w:tabs>
         <w:tab w:val="left" w:pos="720"/>
@@ -7983,7 +7633,7 @@
     <w:basedOn w:val="normal0"/>
     <w:autoRedefine/>
     <w:qFormat/>
-    <w:rsid w:val="00183AE2"/>
+    <w:rsid w:val="0059133F"/>
     <w:pPr>
       <w:tabs>
         <w:tab w:val="left" w:pos="720"/>

</xml_diff>